<commit_message>
Update and restructure chapter Fazit
</commit_message>
<xml_diff>
--- a/sys-doc/Architektur/20220627_TeamBlau_Architektur.docx
+++ b/sys-doc/Architektur/20220627_TeamBlau_Architektur.docx
@@ -1443,7 +1443,6 @@
               </w:rPr>
               <w:t xml:space="preserve"> </w:t>
             </w:r>
-            <w:proofErr w:type="gramStart"/>
             <w:r>
               <w:rPr>
                 <w:rFonts w:eastAsia="Times New Roman"/>
@@ -1456,15 +1455,7 @@
                 <w:rFonts w:eastAsia="Times New Roman"/>
                 <w:lang w:eastAsia="de-DE"/>
               </w:rPr>
-              <w:t>ennt</w:t>
-            </w:r>
-            <w:proofErr w:type="gramEnd"/>
-            <w:r>
-              <w:rPr>
-                <w:rFonts w:eastAsia="Times New Roman"/>
-                <w:lang w:eastAsia="de-DE"/>
-              </w:rPr>
-              <w:t xml:space="preserve"> man die Regeln des "Real-Life"-Spiels kommt man ohne Einweisung direkt zurecht. </w:t>
+              <w:t xml:space="preserve">ennt man die Regeln des "Real-Life"-Spiels kommt man ohne Einweisung direkt zurecht. </w:t>
             </w:r>
           </w:p>
           <w:p>
@@ -2116,13 +2107,13 @@
               <v:shape id="_x0000_i1025" type="#_x0000_t75" style="width:453.9pt;height:78.9pt" o:ole="">
                 <v:imagedata r:id="rId10" o:title=""/>
               </v:shape>
-              <o:OLEObject Type="Embed" ProgID="Word.OpenDocumentText.12" ShapeID="_x0000_i1025" DrawAspect="Content" ObjectID="_1717804689" r:id="rId11"/>
+              <o:OLEObject Type="Embed" ProgID="Word.OpenDocumentText.12" ShapeID="_x0000_i1025" DrawAspect="Content" ObjectID="_1717836033" r:id="rId11"/>
             </w:object>
           </mc:Choice>
           <mc:Fallback>
             <w:object>
               <w:drawing>
-                <wp:inline distT="0" distB="0" distL="0" distR="0" wp14:anchorId="2B06FFD5" wp14:editId="0E428633">
+                <wp:inline distT="0" distB="0" distL="0" distR="0" wp14:anchorId="5EB70396" wp14:editId="3D9B8E0F">
                   <wp:extent cx="5764530" cy="1002030"/>
                   <wp:effectExtent l="0" t="0" r="0" b="0"/>
                   <wp:docPr id="3" name="Objekt 1"/>
@@ -2138,7 +2129,7 @@
                             <a:picLocks noChangeAspect="1" noChangeArrowheads="1"/>
                             <a:extLst>
                               <a:ext uri="{837473B0-CC2E-450a-ABE3-18F120FF3D37}">
-                                <a15:objectPr xmlns:a15="http://schemas.microsoft.com/office/drawing/2012/main" objectId="_1717804689" isActiveX="0" linkType=""/>
+                                <a15:objectPr xmlns:a15="http://schemas.microsoft.com/office/drawing/2012/main" objectId="_1717836033" isActiveX="0" linkType=""/>
                               </a:ext>
                             </a:extLst>
                           </pic:cNvPicPr>
@@ -2435,11 +2426,12 @@
       <w:r>
         <w:tab/>
       </w:r>
-      <w:proofErr w:type="spellStart"/>
-      <w:r>
-        <w:t>Get</w:t>
-      </w:r>
-      <w:proofErr w:type="spellEnd"/>
+      <w:r>
+        <w:t>G</w:t>
+      </w:r>
+      <w:r>
+        <w:t>ET</w:t>
+      </w:r>
       <w:r>
         <w:t>-Request</w:t>
       </w:r>
@@ -2887,41 +2879,238 @@
         <w:t xml:space="preserve">     </w:t>
       </w:r>
       <w:r>
-        <w:t>Zum aktuellen Stand bietet Bier Pongo den Spielern alle grundsätzlichen Funktionalitäten, um gemeinsam spielen zu können. Es kann ein Spiel angelegt, sowie einem bereits angelegten Spiel beigetreten werden.</w:t>
-      </w:r>
-      <w:r>
-        <w:t xml:space="preserve"> Beide Seiten können ihre getroffenen Becher über die Benutzeroberfläche auswählen und so den Spielstand aktualisieren. </w:t>
-      </w:r>
-      <w:r>
-        <w:t xml:space="preserve">  </w:t>
+        <w:t xml:space="preserve">     Zum aktuellen Stand bietet Bier Pongo den Spielern alle grundsätzlichen Funktionalitäten, um gemeinsam spielen zu können. Es kann ein Spiel angelegt, sowie einem bereits angelegten Spiel beigetreten werden. Beide Seiten können ihre getroffenen Becher über die Benutzeroberfläche auswählen und so den Spielstand aktualisieren.   </w:t>
       </w:r>
     </w:p>
     <w:p>
       <w:pPr>
         <w:jc w:val="both"/>
       </w:pPr>
+    </w:p>
+    <w:p>
+      <w:pPr>
+        <w:pStyle w:val="berschrift2"/>
+      </w:pPr>
+      <w:r>
+        <w:t>Herausforderungen während der Entwicklung</w:t>
+      </w:r>
+    </w:p>
+    <w:p>
+      <w:pPr>
+        <w:jc w:val="both"/>
+      </w:pPr>
+    </w:p>
+    <w:p>
+      <w:pPr>
+        <w:jc w:val="both"/>
+      </w:pPr>
+      <w:r>
+        <w:t xml:space="preserve">      Folgende Schwierigkeiten stellten uns vor zusätzliche Probleme, die in der Summe viel Zeit in Anspruch genommen haben:</w:t>
+      </w:r>
+    </w:p>
+    <w:p>
+      <w:pPr>
+        <w:jc w:val="both"/>
+        <w:rPr>
+          <w:b/>
+        </w:rPr>
+      </w:pPr>
+      <w:r>
+        <w:rPr>
+          <w:b/>
+        </w:rPr>
+        <w:t>AWS Policies:</w:t>
+      </w:r>
+    </w:p>
+    <w:p>
+      <w:pPr>
+        <w:jc w:val="both"/>
+      </w:pPr>
+      <w:r>
+        <w:t xml:space="preserve">      Oft kamen wir an den Punkt, dass fehlende Berechtigungen in AWS verschiedene Probleme verursacht haben. Beispielsweise muss das API-Gateway auf Lambda zugreifen können und die Lambda-Funktionen müssen auf die DynamoDB zugreifen können. Hier die richtigen </w:t>
+      </w:r>
+      <w:r>
+        <w:lastRenderedPageBreak/>
+        <w:t>Berechtigungen zu finden damit alles funktioniert, hat relativ viel Recherche erfordert.</w:t>
+      </w:r>
+    </w:p>
+    <w:p>
+      <w:pPr>
+        <w:jc w:val="both"/>
+        <w:rPr>
+          <w:b/>
+        </w:rPr>
+      </w:pPr>
+    </w:p>
+    <w:p>
+      <w:pPr>
+        <w:jc w:val="both"/>
+        <w:rPr>
+          <w:b/>
+        </w:rPr>
+      </w:pPr>
+      <w:r>
+        <w:rPr>
+          <w:b/>
+        </w:rPr>
+        <w:t>CDK Policies definieren</w:t>
+      </w:r>
+    </w:p>
+    <w:p>
+      <w:pPr>
+        <w:jc w:val="both"/>
+      </w:pPr>
+      <w:r>
+        <w:t xml:space="preserve">      Aus dem vorherigen Problem ergab sich ein Neues, da wir die Policies im AWS CDK entsprechend per Code definieren mussten nicht die übersichtliche graphische Oberfläche von AWS zur Verfügung haten</w:t>
+      </w:r>
+    </w:p>
+    <w:p>
+      <w:pPr>
+        <w:jc w:val="both"/>
+      </w:pPr>
+    </w:p>
+    <w:p>
+      <w:pPr>
+        <w:jc w:val="both"/>
+        <w:rPr>
+          <w:b/>
+        </w:rPr>
+      </w:pPr>
+      <w:r>
+        <w:rPr>
+          <w:b/>
+        </w:rPr>
+        <w:t>Online-Ressourcen auf JavaScript ausgelegt</w:t>
+      </w:r>
+      <w:r>
+        <w:t xml:space="preserve"> </w:t>
+      </w:r>
+    </w:p>
+    <w:p>
+      <w:pPr>
+        <w:jc w:val="both"/>
+      </w:pPr>
+      <w:r>
+        <w:t xml:space="preserve">      Da unsere Wahl für die Definition der Infrastruktur per CDK auf Python fiel, mussten wir die überwiegend auf JavaScript ausgelegten Erklärungen und Codebeispiele auf Python ummünzen. Davon betroffen waren im Besonderen Methoden und Methodensignaturen aus Bibliotheken, welche für den Zugriff auf Services von AWS benötigt werden.</w:t>
+      </w:r>
+    </w:p>
+    <w:p>
+      <w:pPr>
+        <w:jc w:val="both"/>
+        <w:rPr>
+          <w:b/>
+        </w:rPr>
+      </w:pPr>
+    </w:p>
+    <w:p>
+      <w:pPr>
+        <w:jc w:val="both"/>
+        <w:rPr>
+          <w:b/>
+        </w:rPr>
+      </w:pPr>
+      <w:r>
+        <w:rPr>
+          <w:b/>
+        </w:rPr>
+        <w:t>CORS</w:t>
+      </w:r>
+    </w:p>
+    <w:p>
+      <w:pPr>
+        <w:jc w:val="both"/>
+      </w:pPr>
+      <w:r>
+        <w:t xml:space="preserve">      Beim ersten vollständigen Deploy musste das Frontend und  das API-Gateway angepasst werden, um die CORS-Richtlinien für das jeweilige Teilsystem nicht zu verletzen.</w:t>
+      </w:r>
+    </w:p>
+    <w:p>
+      <w:pPr>
+        <w:jc w:val="both"/>
+      </w:pPr>
+    </w:p>
+    <w:p>
+      <w:pPr>
+        <w:jc w:val="both"/>
+        <w:rPr>
+          <w:b/>
+        </w:rPr>
+      </w:pPr>
+      <w:r>
+        <w:rPr>
+          <w:b/>
+        </w:rPr>
+        <w:t>Unterschiedliche Events je nach Request</w:t>
+      </w:r>
+    </w:p>
+    <w:p>
+      <w:pPr>
+        <w:jc w:val="both"/>
+      </w:pPr>
       <w:r>
         <w:t xml:space="preserve">      </w:t>
       </w:r>
+      <w:r>
+        <w:t xml:space="preserve">Frägt man </w:t>
+      </w:r>
+      <w:r>
+        <w:t>Daten per</w:t>
+      </w:r>
+      <w:r>
+        <w:t xml:space="preserve"> </w:t>
+      </w:r>
+      <w:r>
+        <w:t>GET</w:t>
+      </w:r>
+      <w:r>
+        <w:t xml:space="preserve">-Request </w:t>
+      </w:r>
+      <w:r>
+        <w:t xml:space="preserve">über die API </w:t>
+      </w:r>
+      <w:r>
+        <w:t>an w</w:t>
+      </w:r>
+      <w:r>
+        <w:t>e</w:t>
+      </w:r>
+      <w:r>
+        <w:t>rden die nötig</w:t>
+      </w:r>
+      <w:r>
+        <w:t>en Informationen für die Lambdas verschachtelt in einem Feld „params“ zur Verfügung gestellt. Hier mussten die Lambdas mit dem Request-Typ GET (GET- und JOIN-Lambda) angepasst werden, um die Informationen aus dem der Funktion übergebenen Parameter „event“ richtig auszulesen.</w:t>
+      </w:r>
     </w:p>
     <w:p>
       <w:pPr>
         <w:jc w:val="both"/>
       </w:pPr>
-      <w:r>
-        <w:t xml:space="preserve">      Aus Kostengründen wird die Anwendung derzeit nicht auf AWS gehostet, sondern wird lokal als Docker-Container betrieben. </w:t>
-      </w:r>
-      <w:r>
-        <w:t>Für die Zukunft</w:t>
-      </w:r>
-      <w:r>
-        <w:t xml:space="preserve"> ist aber </w:t>
-      </w:r>
-      <w:r>
-        <w:t xml:space="preserve">das Szenario denkbar, </w:t>
-      </w:r>
-      <w:r>
-        <w:t xml:space="preserve">den Docker-Container auf dem AWS </w:t>
+    </w:p>
+    <w:p>
+      <w:pPr>
+        <w:pStyle w:val="berschrift2"/>
+      </w:pPr>
+      <w:r>
+        <w:t>Ausblick</w:t>
+      </w:r>
+    </w:p>
+    <w:p>
+      <w:pPr>
+        <w:jc w:val="both"/>
+      </w:pPr>
+      <w:r>
+        <w:t xml:space="preserve">      </w:t>
+      </w:r>
+    </w:p>
+    <w:p>
+      <w:pPr>
+        <w:jc w:val="both"/>
+      </w:pPr>
+      <w:r>
+        <w:t xml:space="preserve">      </w:t>
+      </w:r>
+      <w:r>
+        <w:t xml:space="preserve">Aus Kostengründen wird die Anwendung derzeit nicht auf AWS gehostet, sondern wird lokal als Docker-Container betrieben. Für die Zukunft ist aber das Szenario denkbar, den Docker-Container auf dem AWS </w:t>
       </w:r>
       <w:r>
         <w:t>Elastic Container Service</w:t>
@@ -2940,26 +3129,7 @@
         <w:jc w:val="both"/>
       </w:pPr>
       <w:r>
-        <w:t xml:space="preserve">      In naher Zukunft ist geplant, eine Benutzerverwaltung mittels AWS Cognito zu realisieren, </w:t>
-      </w:r>
-      <w:r>
-        <w:t>damit sich Spieler bei der Anwendung registrieren und anmelden können, um beispielsweise die persönlichen gespielten Spiele im Profil zu hinterlegen.  Geplant ist dies durch Implementierung einer</w:t>
-      </w:r>
-      <w:r>
-        <w:t xml:space="preserve"> Spielhistorie</w:t>
-      </w:r>
-      <w:r>
-        <w:t xml:space="preserve">. </w:t>
-      </w:r>
-      <w:r>
-        <w:t xml:space="preserve">Damit soll es den Spielern ermöglicht werden, </w:t>
-      </w:r>
-      <w:r>
-        <w:lastRenderedPageBreak/>
-        <w:t>bereits abgeschlossene Spiele einsehen und nachverfolgen zu können</w:t>
-      </w:r>
-      <w:r>
-        <w:t>. Außerdem soll es für die Anwendung zukünftig eine Passwort-Vergessen-Funktionalität geben, um ggf. das Passwort zurückzusetzen.</w:t>
+        <w:t xml:space="preserve">      In naher Zukunft ist geplant, eine Benutzerverwaltung mittels AWS Cognito zu realisieren, damit sich Spieler bei der Anwendung registrieren und anmelden können, um beispielsweise die persönlichen gespielten Spiele im Profil zu hinterlegen.  Geplant ist dies durch Implementierung einer Spielhistorie. Damit soll es den Spielern ermöglicht werden, bereits abgeschlossene Spiele einsehen und nachverfolgen zu können. Außerdem soll es für die Anwendung zukünftig eine Passwort-Vergessen-Funktionalität geben, um ggf. das Passwort zurückzusetzen.</w:t>
       </w:r>
     </w:p>
     <w:p>
@@ -2974,6 +3144,11 @@
       <w:r>
         <w:t xml:space="preserve">      Denkbar für die Anwendung ist auch, eine Statistik-Funktionalität einzubetten. Damit könnten die Spieler beispielsweise ihre persönlichen Werte wie Gewinnrate, allgemeine Trefferrate und Trefferrate für bestimmte Becher einsehen oder ihre Leistung auf einem zentral geführten Highscore-Board mit anderen Spielern vergleichen.</w:t>
       </w:r>
+    </w:p>
+    <w:p>
+      <w:pPr>
+        <w:jc w:val="both"/>
+      </w:pPr>
     </w:p>
     <w:p>
       <w:pPr>
@@ -3768,51 +3943,6 @@
           <w:cols w:num="2" w:space="18pt"/>
           <w:docGrid w:linePitch="360"/>
         </w:sectPr>
-      </w:pPr>
-    </w:p>
-    <w:p>
-      <w:pPr>
-        <w:jc w:val="both"/>
-      </w:pPr>
-    </w:p>
-    <w:p>
-      <w:pPr>
-        <w:jc w:val="both"/>
-      </w:pPr>
-    </w:p>
-    <w:p>
-      <w:pPr>
-        <w:jc w:val="both"/>
-      </w:pPr>
-    </w:p>
-    <w:p>
-      <w:pPr>
-        <w:jc w:val="both"/>
-      </w:pPr>
-    </w:p>
-    <w:p>
-      <w:pPr>
-        <w:jc w:val="both"/>
-      </w:pPr>
-    </w:p>
-    <w:p>
-      <w:pPr>
-        <w:jc w:val="both"/>
-      </w:pPr>
-    </w:p>
-    <w:p>
-      <w:pPr>
-        <w:jc w:val="both"/>
-      </w:pPr>
-    </w:p>
-    <w:p>
-      <w:pPr>
-        <w:jc w:val="both"/>
-      </w:pPr>
-    </w:p>
-    <w:p>
-      <w:pPr>
-        <w:jc w:val="both"/>
       </w:pPr>
     </w:p>
     <w:p>

</xml_diff>

<commit_message>
Minor changes to final version
</commit_message>
<xml_diff>
--- a/sys-doc/Architektur/20220627_TeamBlau_Architektur.docx
+++ b/sys-doc/Architektur/20220627_TeamBlau_Architektur.docx
@@ -1443,6 +1443,7 @@
               </w:rPr>
               <w:t xml:space="preserve"> </w:t>
             </w:r>
+            <w:proofErr w:type="gramStart"/>
             <w:r>
               <w:rPr>
                 <w:rFonts w:eastAsia="Times New Roman"/>
@@ -1455,7 +1456,15 @@
                 <w:rFonts w:eastAsia="Times New Roman"/>
                 <w:lang w:eastAsia="de-DE"/>
               </w:rPr>
-              <w:t xml:space="preserve">ennt man die Regeln des "Real-Life"-Spiels kommt man ohne Einweisung direkt zurecht. </w:t>
+              <w:t>ennt</w:t>
+            </w:r>
+            <w:proofErr w:type="gramEnd"/>
+            <w:r>
+              <w:rPr>
+                <w:rFonts w:eastAsia="Times New Roman"/>
+                <w:lang w:eastAsia="de-DE"/>
+              </w:rPr>
+              <w:t xml:space="preserve"> man die Regeln des "Real-Life"-Spiels kommt man ohne Einweisung direkt zurecht. </w:t>
             </w:r>
           </w:p>
           <w:p>
@@ -2107,13 +2116,13 @@
               <v:shape id="_x0000_i1025" type="#_x0000_t75" style="width:453.9pt;height:78.9pt" o:ole="">
                 <v:imagedata r:id="rId10" o:title=""/>
               </v:shape>
-              <o:OLEObject Type="Embed" ProgID="Word.OpenDocumentText.12" ShapeID="_x0000_i1025" DrawAspect="Content" ObjectID="_1717839101" r:id="rId11"/>
+              <o:OLEObject Type="Embed" ProgID="Word.OpenDocumentText.12" ShapeID="_x0000_i1025" DrawAspect="Content" ObjectID="_1717839869" r:id="rId11"/>
             </w:object>
           </mc:Choice>
           <mc:Fallback>
             <w:object>
               <w:drawing>
-                <wp:inline distT="0" distB="0" distL="0" distR="0" wp14:anchorId="63E9D7A1" wp14:editId="10BEE606">
+                <wp:inline distT="0" distB="0" distL="0" distR="0" wp14:anchorId="1D3205A3" wp14:editId="7DFA1C79">
                   <wp:extent cx="5764530" cy="1002030"/>
                   <wp:effectExtent l="0" t="0" r="0" b="0"/>
                   <wp:docPr id="3" name="Objekt 1"/>
@@ -2129,7 +2138,7 @@
                             <a:picLocks noChangeAspect="1" noChangeArrowheads="1"/>
                             <a:extLst>
                               <a:ext uri="{837473B0-CC2E-450a-ABE3-18F120FF3D37}">
-                                <a15:objectPr xmlns:a15="http://schemas.microsoft.com/office/drawing/2012/main" objectId="_1717839101" isActiveX="0" linkType=""/>
+                                <a15:objectPr xmlns:a15="http://schemas.microsoft.com/office/drawing/2012/main" objectId="_1717839869" isActiveX="0" linkType=""/>
                               </a:ext>
                             </a:extLst>
                           </pic:cNvPicPr>
@@ -2931,7 +2940,15 @@
       </w:r>
       <w:r>
         <w:lastRenderedPageBreak/>
-        <w:t>Berechtigungen zu finden damit alles funktioniert, hat relativ viel Recherche erfordert.</w:t>
+        <w:t xml:space="preserve">Berechtigungen zu finden damit alles funktioniert, </w:t>
+      </w:r>
+      <w:proofErr w:type="gramStart"/>
+      <w:r>
+        <w:t>hat relativ</w:t>
+      </w:r>
+      <w:proofErr w:type="gramEnd"/>
+      <w:r>
+        <w:t xml:space="preserve"> viel Recherche erfordert.</w:t>
       </w:r>
     </w:p>
     <w:p>
@@ -2986,7 +3003,19 @@
         <w:rPr>
           <w:b/>
         </w:rPr>
-        <w:t>Online-Ressourcen auf JavaScript ausgelegt</w:t>
+        <w:t xml:space="preserve">Online-Ressourcen auf </w:t>
+      </w:r>
+      <w:r>
+        <w:rPr>
+          <w:b/>
+        </w:rPr>
+        <w:t>Type</w:t>
+      </w:r>
+      <w:r>
+        <w:rPr>
+          <w:b/>
+        </w:rPr>
+        <w:t>Script ausgelegt</w:t>
       </w:r>
       <w:r>
         <w:t xml:space="preserve"> </w:t>
@@ -2997,7 +3026,13 @@
         <w:jc w:val="both"/>
       </w:pPr>
       <w:r>
-        <w:t xml:space="preserve">      Da unsere Wahl für die Definition der Infrastruktur per CDK auf Python fiel, mussten wir die überwiegend auf JavaScript ausgelegten Erklärungen und Codebeispiele auf Python ummünzen. Davon betroffen waren im Besonderen Methoden und Methodensignaturen aus Bibliotheken, welche für den Zugriff auf Services von AWS benötigt werden.</w:t>
+        <w:t xml:space="preserve">      Da unsere Wahl für die Definition der Infrastruktur per CDK auf Python fiel, mussten wir die überwiegend auf </w:t>
+      </w:r>
+      <w:r>
+        <w:t>Type</w:t>
+      </w:r>
+      <w:r>
+        <w:t>Script ausgelegten Erklärungen und Codebeispiele auf Python ummünzen. Davon betroffen waren im Besonderen Methoden und Methodensignaturen aus Bibliotheken, welche für den Zugriff auf Services von AWS benötigt werden.</w:t>
       </w:r>
     </w:p>
     <w:p>
@@ -3027,7 +3062,13 @@
         <w:jc w:val="both"/>
       </w:pPr>
       <w:r>
-        <w:t xml:space="preserve">      Beim ersten vollständigen Deploy musste das Frontend und  das API-Gateway angepasst werden, um die CORS-Richtlinien für das jeweilige Teilsystem nicht zu verletzen.</w:t>
+        <w:t xml:space="preserve">      Beim ersten vollständigen Deploy musste</w:t>
+      </w:r>
+      <w:r>
+        <w:t xml:space="preserve"> </w:t>
+      </w:r>
+      <w:r>
+        <w:t>das API-Gateway angepasst werden, um die CORS-Richtlinien für das jeweilige Teilsystem nicht zu verletzen.</w:t>
       </w:r>
       <w:r>
         <w:t xml:space="preserve"> Beispielsweise wurden Mock-Endpoints eingefügt, welche aus die HTTP-Methode „Options“ antworten.</w:t>
@@ -3207,10 +3248,10 @@
         <w:jc w:val="both"/>
       </w:pPr>
       <w:r>
-        <w:t xml:space="preserve">      In naher Zukunft ist geplant, eine Benutzerverwaltung mittels AWS Cognito zu realisieren, damit sich Spieler bei der Anwendung registrieren und anmelden können, um beispielsweise die persönlichen gespielten Spiele im Profil zu hinterlegen.  Geplant ist dies durch Implementierung einer Spielhistorie. Damit soll es den Spielern ermöglicht werden, bereits abgeschlossene Spiele einsehen und nachverfolgen zu </w:t>
-      </w:r>
-      <w:r>
-        <w:t>können. Außerdem soll es für die Anwendung zukünftig eine Passwort-Vergessen-Funktionalität geben, um ggf. das Passwort zurückzusetzen.</w:t>
+        <w:t xml:space="preserve">      In naher Zukunft ist geplant, eine Benutzerverwaltung mittels AWS Cognito zu realisieren, damit sich Spieler bei der Anwendung registrieren und anmelden können, um beispielsweise die persönlichen gespielten Spiele im Profil zu hinterlegen.  Geplant ist dies durch Implementierung einer </w:t>
+      </w:r>
+      <w:r>
+        <w:t>Spielhistorie. Damit soll es den Spielern ermöglicht werden, bereits abgeschlossene Spiele einsehen und nachverfolgen zu können. Außerdem soll es für die Anwendung zukünftig eine Passwort-Vergessen-Funktionalität geben, um ggf. das Passwort zurückzusetzen.</w:t>
       </w:r>
     </w:p>
     <w:p>
@@ -3729,148 +3770,6 @@
           <w:numId w:val="0"/>
         </w:numPr>
         <w:ind w:start="18pt" w:hanging="18pt"/>
-        <w:rPr>
-          <w:lang w:val="de-DE"/>
-        </w:rPr>
-      </w:pPr>
-    </w:p>
-    <w:p>
-      <w:pPr>
-        <w:pStyle w:val="references"/>
-        <w:numPr>
-          <w:ilvl w:val="0"/>
-          <w:numId w:val="0"/>
-        </w:numPr>
-        <w:ind w:start="18pt" w:hanging="18pt"/>
-        <w:rPr>
-          <w:lang w:val="de-DE"/>
-        </w:rPr>
-      </w:pPr>
-    </w:p>
-    <w:p>
-      <w:pPr>
-        <w:pStyle w:val="references"/>
-        <w:numPr>
-          <w:ilvl w:val="0"/>
-          <w:numId w:val="0"/>
-        </w:numPr>
-        <w:ind w:start="18pt" w:hanging="18pt"/>
-        <w:rPr>
-          <w:lang w:val="de-DE"/>
-        </w:rPr>
-      </w:pPr>
-    </w:p>
-    <w:p>
-      <w:pPr>
-        <w:pStyle w:val="references"/>
-        <w:numPr>
-          <w:ilvl w:val="0"/>
-          <w:numId w:val="0"/>
-        </w:numPr>
-        <w:ind w:start="18pt" w:hanging="18pt"/>
-        <w:rPr>
-          <w:lang w:val="de-DE"/>
-        </w:rPr>
-      </w:pPr>
-    </w:p>
-    <w:p>
-      <w:pPr>
-        <w:pStyle w:val="references"/>
-        <w:numPr>
-          <w:ilvl w:val="0"/>
-          <w:numId w:val="0"/>
-        </w:numPr>
-        <w:ind w:start="18pt" w:hanging="18pt"/>
-        <w:rPr>
-          <w:lang w:val="de-DE"/>
-        </w:rPr>
-      </w:pPr>
-    </w:p>
-    <w:p>
-      <w:pPr>
-        <w:pStyle w:val="references"/>
-        <w:numPr>
-          <w:ilvl w:val="0"/>
-          <w:numId w:val="0"/>
-        </w:numPr>
-        <w:ind w:start="18pt" w:hanging="18pt"/>
-        <w:rPr>
-          <w:lang w:val="de-DE"/>
-        </w:rPr>
-      </w:pPr>
-    </w:p>
-    <w:p>
-      <w:pPr>
-        <w:pStyle w:val="references"/>
-        <w:numPr>
-          <w:ilvl w:val="0"/>
-          <w:numId w:val="0"/>
-        </w:numPr>
-        <w:ind w:start="18pt" w:hanging="18pt"/>
-        <w:rPr>
-          <w:lang w:val="de-DE"/>
-        </w:rPr>
-      </w:pPr>
-    </w:p>
-    <w:p>
-      <w:pPr>
-        <w:pStyle w:val="references"/>
-        <w:numPr>
-          <w:ilvl w:val="0"/>
-          <w:numId w:val="0"/>
-        </w:numPr>
-        <w:ind w:start="18pt" w:hanging="18pt"/>
-        <w:rPr>
-          <w:lang w:val="de-DE"/>
-        </w:rPr>
-      </w:pPr>
-    </w:p>
-    <w:p>
-      <w:pPr>
-        <w:pStyle w:val="references"/>
-        <w:numPr>
-          <w:ilvl w:val="0"/>
-          <w:numId w:val="0"/>
-        </w:numPr>
-        <w:ind w:start="18pt" w:hanging="18pt"/>
-        <w:rPr>
-          <w:lang w:val="de-DE"/>
-        </w:rPr>
-      </w:pPr>
-    </w:p>
-    <w:p>
-      <w:pPr>
-        <w:pStyle w:val="references"/>
-        <w:numPr>
-          <w:ilvl w:val="0"/>
-          <w:numId w:val="0"/>
-        </w:numPr>
-        <w:ind w:start="18pt" w:hanging="18pt"/>
-        <w:rPr>
-          <w:lang w:val="de-DE"/>
-        </w:rPr>
-      </w:pPr>
-    </w:p>
-    <w:p>
-      <w:pPr>
-        <w:pStyle w:val="references"/>
-        <w:numPr>
-          <w:ilvl w:val="0"/>
-          <w:numId w:val="0"/>
-        </w:numPr>
-        <w:ind w:start="18pt" w:hanging="18pt"/>
-        <w:rPr>
-          <w:lang w:val="de-DE"/>
-        </w:rPr>
-      </w:pPr>
-    </w:p>
-    <w:p>
-      <w:pPr>
-        <w:pStyle w:val="references"/>
-        <w:numPr>
-          <w:ilvl w:val="0"/>
-          <w:numId w:val="0"/>
-        </w:numPr>
         <w:rPr>
           <w:lang w:val="de-DE"/>
         </w:rPr>

</xml_diff>